<commit_message>
Work on paper outline
</commit_message>
<xml_diff>
--- a/Paper Outline.docx
+++ b/Paper Outline.docx
@@ -130,6 +130,33 @@
     </w:p>
     <w:p>
       <w:pPr>
+        <w:spacing w:after="0" w:line="240" w:lineRule="auto"/>
+        <w:contextualSpacing/>
+        <w:rPr>
+          <w:rFonts w:ascii="Times New Roman" w:hAnsi="Times New Roman" w:cs="Times New Roman"/>
+          <w:sz w:val="24"/>
+        </w:rPr>
+      </w:pPr>
+      <w:r>
+        <w:rPr>
+          <w:rFonts w:ascii="Times New Roman" w:hAnsi="Times New Roman" w:cs="Times New Roman"/>
+          <w:sz w:val="24"/>
+        </w:rPr>
+        <w:t>Presentation Date: January 10, 2017</w:t>
+      </w:r>
+    </w:p>
+    <w:p>
+      <w:pPr>
+        <w:spacing w:after="0" w:line="240" w:lineRule="auto"/>
+        <w:contextualSpacing/>
+        <w:rPr>
+          <w:rFonts w:ascii="Times New Roman" w:hAnsi="Times New Roman" w:cs="Times New Roman"/>
+          <w:sz w:val="24"/>
+        </w:rPr>
+      </w:pPr>
+    </w:p>
+    <w:p>
+      <w:pPr>
         <w:spacing w:after="0"/>
         <w:contextualSpacing/>
         <w:rPr>
@@ -149,6 +176,13 @@
           <w:rFonts w:ascii="Times New Roman" w:hAnsi="Times New Roman" w:cs="Times New Roman"/>
           <w:sz w:val="24"/>
         </w:rPr>
+        <w:t xml:space="preserve">Vulnerable .NET Application - </w:t>
+      </w:r>
+      <w:r>
+        <w:rPr>
+          <w:rFonts w:ascii="Times New Roman" w:hAnsi="Times New Roman" w:cs="Times New Roman"/>
+          <w:sz w:val="24"/>
+        </w:rPr>
         <w:t>DVWA for .NET</w:t>
       </w:r>
     </w:p>
@@ -161,6 +195,8 @@
           <w:sz w:val="24"/>
         </w:rPr>
       </w:pPr>
+      <w:bookmarkStart w:id="0" w:name="_GoBack"/>
+      <w:bookmarkEnd w:id="0"/>
     </w:p>
     <w:p>
       <w:pPr>
@@ -217,8 +253,6 @@
         </w:rPr>
         <w:t>Applications such as the Damn Vulnerable Web App exist to demonstrate the most common web attacks including SQL Injection, XSS attacks, and brute force attacks. While the DVWA is the go-to application for demonstrating attacks on PHP applications, there is no comparable application for ASP.NET. The goal of this project is to create a DVWA-like application built on ASP.NET.</w:t>
       </w:r>
-      <w:bookmarkStart w:id="0" w:name="_GoBack"/>
-      <w:bookmarkEnd w:id="0"/>
     </w:p>
     <w:p>
       <w:pPr>
@@ -239,6 +273,13 @@
           <w:sz w:val="24"/>
         </w:rPr>
       </w:pPr>
+      <w:r>
+        <w:rPr>
+          <w:rFonts w:ascii="Times New Roman" w:hAnsi="Times New Roman" w:cs="Times New Roman"/>
+          <w:sz w:val="24"/>
+        </w:rPr>
+        <w:t>Bio:</w:t>
+      </w:r>
     </w:p>
     <w:p>
       <w:pPr>
@@ -254,260 +295,16 @@
           <w:rFonts w:ascii="Times New Roman" w:hAnsi="Times New Roman" w:cs="Times New Roman"/>
           <w:sz w:val="24"/>
         </w:rPr>
-        <w:t>Outline</w:t>
-      </w:r>
-    </w:p>
-    <w:p>
-      <w:pPr>
-        <w:pStyle w:val="ListParagraph"/>
-        <w:numPr>
-          <w:ilvl w:val="0"/>
-          <w:numId w:val="1"/>
-        </w:numPr>
-        <w:spacing w:after="0"/>
-        <w:rPr>
-          <w:rFonts w:ascii="Times New Roman" w:hAnsi="Times New Roman" w:cs="Times New Roman"/>
-          <w:sz w:val="24"/>
-        </w:rPr>
-      </w:pPr>
-      <w:r>
-        <w:rPr>
-          <w:rFonts w:ascii="Times New Roman" w:hAnsi="Times New Roman" w:cs="Times New Roman"/>
-          <w:sz w:val="24"/>
-        </w:rPr>
-        <w:t>Intro</w:t>
-      </w:r>
-    </w:p>
-    <w:p>
-      <w:pPr>
-        <w:pStyle w:val="ListParagraph"/>
-        <w:numPr>
-          <w:ilvl w:val="1"/>
-          <w:numId w:val="1"/>
-        </w:numPr>
-        <w:spacing w:after="0"/>
-        <w:rPr>
-          <w:rFonts w:ascii="Times New Roman" w:hAnsi="Times New Roman" w:cs="Times New Roman"/>
-          <w:sz w:val="24"/>
-        </w:rPr>
-      </w:pPr>
-      <w:r>
-        <w:rPr>
-          <w:rFonts w:ascii="Times New Roman" w:hAnsi="Times New Roman" w:cs="Times New Roman"/>
-          <w:sz w:val="24"/>
-        </w:rPr>
-        <w:t xml:space="preserve">Thesis: Web development frameworks are a critical yet underemphasized aspect to consider in conducting and defending against </w:t>
-      </w:r>
-      <w:r>
-        <w:rPr>
-          <w:rFonts w:ascii="Times New Roman" w:hAnsi="Times New Roman" w:cs="Times New Roman"/>
-          <w:sz w:val="24"/>
-        </w:rPr>
-        <w:t>SQL injection attacks</w:t>
-      </w:r>
-      <w:r>
-        <w:rPr>
-          <w:rFonts w:ascii="Times New Roman" w:hAnsi="Times New Roman" w:cs="Times New Roman"/>
-          <w:sz w:val="24"/>
-        </w:rPr>
-        <w:t>.</w:t>
-      </w:r>
-    </w:p>
-    <w:p>
-      <w:pPr>
-        <w:pStyle w:val="ListParagraph"/>
-        <w:numPr>
-          <w:ilvl w:val="0"/>
-          <w:numId w:val="1"/>
-        </w:numPr>
-        <w:spacing w:after="0"/>
-        <w:rPr>
-          <w:rFonts w:ascii="Times New Roman" w:hAnsi="Times New Roman" w:cs="Times New Roman"/>
-          <w:sz w:val="24"/>
-        </w:rPr>
-      </w:pPr>
-      <w:r>
-        <w:rPr>
-          <w:rFonts w:ascii="Times New Roman" w:hAnsi="Times New Roman" w:cs="Times New Roman"/>
-          <w:sz w:val="24"/>
-        </w:rPr>
-        <w:t xml:space="preserve">Section I: </w:t>
-      </w:r>
-      <w:r>
-        <w:rPr>
-          <w:rFonts w:ascii="Times New Roman" w:hAnsi="Times New Roman" w:cs="Times New Roman"/>
-          <w:sz w:val="24"/>
-        </w:rPr>
-        <w:t>The breeding ground for SQL vulnerabilities</w:t>
-      </w:r>
-    </w:p>
-    <w:p>
-      <w:pPr>
-        <w:pStyle w:val="ListParagraph"/>
-        <w:numPr>
-          <w:ilvl w:val="1"/>
-          <w:numId w:val="1"/>
-        </w:numPr>
-        <w:spacing w:after="0"/>
-        <w:rPr>
-          <w:rFonts w:ascii="Times New Roman" w:hAnsi="Times New Roman" w:cs="Times New Roman"/>
-          <w:sz w:val="24"/>
-        </w:rPr>
-      </w:pPr>
-      <w:r>
-        <w:rPr>
-          <w:rFonts w:ascii="Times New Roman" w:hAnsi="Times New Roman" w:cs="Times New Roman"/>
-          <w:sz w:val="24"/>
-        </w:rPr>
-        <w:t>What kind of websites use databases</w:t>
-      </w:r>
-    </w:p>
-    <w:p>
-      <w:pPr>
-        <w:pStyle w:val="ListParagraph"/>
-        <w:numPr>
-          <w:ilvl w:val="1"/>
-          <w:numId w:val="1"/>
-        </w:numPr>
-        <w:spacing w:after="0"/>
-        <w:rPr>
-          <w:rFonts w:ascii="Times New Roman" w:hAnsi="Times New Roman" w:cs="Times New Roman"/>
-          <w:sz w:val="24"/>
-        </w:rPr>
-      </w:pPr>
-      <w:r>
-        <w:rPr>
-          <w:rFonts w:ascii="Times New Roman" w:hAnsi="Times New Roman" w:cs="Times New Roman"/>
-          <w:sz w:val="24"/>
-        </w:rPr>
-        <w:t>What kind of data is stored in these databases</w:t>
-      </w:r>
-    </w:p>
-    <w:p>
-      <w:pPr>
-        <w:pStyle w:val="ListParagraph"/>
-        <w:numPr>
-          <w:ilvl w:val="1"/>
-          <w:numId w:val="1"/>
-        </w:numPr>
-        <w:spacing w:after="0"/>
-        <w:rPr>
-          <w:rFonts w:ascii="Times New Roman" w:hAnsi="Times New Roman" w:cs="Times New Roman"/>
-          <w:sz w:val="24"/>
-        </w:rPr>
-      </w:pPr>
-      <w:r>
-        <w:rPr>
-          <w:rFonts w:ascii="Times New Roman" w:hAnsi="Times New Roman" w:cs="Times New Roman"/>
-          <w:sz w:val="24"/>
-        </w:rPr>
-        <w:t>What makes a website vulnerable to SQL injection</w:t>
-      </w:r>
-    </w:p>
-    <w:p>
-      <w:pPr>
-        <w:pStyle w:val="ListParagraph"/>
-        <w:numPr>
-          <w:ilvl w:val="0"/>
-          <w:numId w:val="1"/>
-        </w:numPr>
-        <w:spacing w:after="0"/>
-        <w:rPr>
-          <w:rFonts w:ascii="Times New Roman" w:hAnsi="Times New Roman" w:cs="Times New Roman"/>
-          <w:sz w:val="24"/>
-        </w:rPr>
-      </w:pPr>
-      <w:r>
-        <w:rPr>
-          <w:rFonts w:ascii="Times New Roman" w:hAnsi="Times New Roman" w:cs="Times New Roman"/>
-          <w:sz w:val="24"/>
-        </w:rPr>
-        <w:t>Section II: Introducing Frameworks</w:t>
-      </w:r>
-    </w:p>
-    <w:p>
-      <w:pPr>
-        <w:pStyle w:val="ListParagraph"/>
-        <w:numPr>
-          <w:ilvl w:val="1"/>
-          <w:numId w:val="1"/>
-        </w:numPr>
-        <w:spacing w:after="0"/>
-        <w:rPr>
-          <w:rFonts w:ascii="Times New Roman" w:hAnsi="Times New Roman" w:cs="Times New Roman"/>
-          <w:sz w:val="24"/>
-        </w:rPr>
-      </w:pPr>
-      <w:r>
-        <w:rPr>
-          <w:rFonts w:ascii="Times New Roman" w:hAnsi="Times New Roman" w:cs="Times New Roman"/>
-          <w:sz w:val="24"/>
-        </w:rPr>
-        <w:t>The role of frameworks in web development</w:t>
-      </w:r>
-    </w:p>
-    <w:p>
-      <w:pPr>
-        <w:pStyle w:val="ListParagraph"/>
-        <w:numPr>
-          <w:ilvl w:val="2"/>
-          <w:numId w:val="1"/>
-        </w:numPr>
-        <w:spacing w:after="0"/>
-        <w:rPr>
-          <w:rFonts w:ascii="Times New Roman" w:hAnsi="Times New Roman" w:cs="Times New Roman"/>
-          <w:sz w:val="24"/>
-        </w:rPr>
-      </w:pPr>
-      <w:r>
-        <w:rPr>
-          <w:rFonts w:ascii="Times New Roman" w:hAnsi="Times New Roman" w:cs="Times New Roman"/>
-          <w:sz w:val="24"/>
-        </w:rPr>
-        <w:t>Make development easier, abstract basic concepts</w:t>
-      </w:r>
-    </w:p>
-    <w:p>
-      <w:pPr>
-        <w:pStyle w:val="ListParagraph"/>
-        <w:numPr>
-          <w:ilvl w:val="2"/>
-          <w:numId w:val="1"/>
-        </w:numPr>
-        <w:spacing w:after="0"/>
-        <w:rPr>
-          <w:rFonts w:ascii="Times New Roman" w:hAnsi="Times New Roman" w:cs="Times New Roman"/>
-          <w:sz w:val="24"/>
-        </w:rPr>
-      </w:pPr>
-      <w:r>
-        <w:rPr>
-          <w:rFonts w:ascii="Times New Roman" w:hAnsi="Times New Roman" w:cs="Times New Roman"/>
-          <w:sz w:val="24"/>
-        </w:rPr>
-        <w:t>Underlying code handles some security</w:t>
-      </w:r>
-    </w:p>
-    <w:p>
-      <w:pPr>
-        <w:pStyle w:val="ListParagraph"/>
-        <w:numPr>
-          <w:ilvl w:val="3"/>
-          <w:numId w:val="1"/>
-        </w:numPr>
-        <w:spacing w:after="0"/>
-        <w:rPr>
-          <w:rFonts w:ascii="Times New Roman" w:hAnsi="Times New Roman" w:cs="Times New Roman"/>
-          <w:sz w:val="24"/>
-        </w:rPr>
-      </w:pPr>
+        <w:tab/>
+        <w:t xml:space="preserve">Nick Gilbert is currently a senior at Covenant College in Lookout Mountain GA, studying Computer Science. He has also worked in Chattanooga as a student .NET developer for </w:t>
+      </w:r>
       <w:proofErr w:type="spellStart"/>
       <w:r>
         <w:rPr>
           <w:rFonts w:ascii="Times New Roman" w:hAnsi="Times New Roman" w:cs="Times New Roman"/>
           <w:sz w:val="24"/>
         </w:rPr>
-        <w:t>Config</w:t>
+        <w:t>Clearspan</w:t>
       </w:r>
       <w:proofErr w:type="spellEnd"/>
       <w:r>
@@ -515,346 +312,7 @@
           <w:rFonts w:ascii="Times New Roman" w:hAnsi="Times New Roman" w:cs="Times New Roman"/>
           <w:sz w:val="24"/>
         </w:rPr>
-        <w:t xml:space="preserve"> files set to secure by default</w:t>
-      </w:r>
-    </w:p>
-    <w:p>
-      <w:pPr>
-        <w:pStyle w:val="ListParagraph"/>
-        <w:numPr>
-          <w:ilvl w:val="3"/>
-          <w:numId w:val="1"/>
-        </w:numPr>
-        <w:spacing w:after="0"/>
-        <w:rPr>
-          <w:rFonts w:ascii="Times New Roman" w:hAnsi="Times New Roman" w:cs="Times New Roman"/>
-          <w:sz w:val="24"/>
-        </w:rPr>
-      </w:pPr>
-      <w:r>
-        <w:rPr>
-          <w:rFonts w:ascii="Times New Roman" w:hAnsi="Times New Roman" w:cs="Times New Roman"/>
-          <w:sz w:val="24"/>
-        </w:rPr>
-        <w:t>Automatically parameterizes variables</w:t>
-      </w:r>
-    </w:p>
-    <w:p>
-      <w:pPr>
-        <w:pStyle w:val="ListParagraph"/>
-        <w:numPr>
-          <w:ilvl w:val="1"/>
-          <w:numId w:val="1"/>
-        </w:numPr>
-        <w:spacing w:after="0"/>
-        <w:rPr>
-          <w:rFonts w:ascii="Times New Roman" w:hAnsi="Times New Roman" w:cs="Times New Roman"/>
-          <w:sz w:val="24"/>
-        </w:rPr>
-      </w:pPr>
-      <w:r>
-        <w:rPr>
-          <w:rFonts w:ascii="Times New Roman" w:hAnsi="Times New Roman" w:cs="Times New Roman"/>
-          <w:sz w:val="24"/>
-        </w:rPr>
-        <w:t>Percentage of websites that use frameworks</w:t>
-      </w:r>
-    </w:p>
-    <w:p>
-      <w:pPr>
-        <w:pStyle w:val="ListParagraph"/>
-        <w:numPr>
-          <w:ilvl w:val="0"/>
-          <w:numId w:val="1"/>
-        </w:numPr>
-        <w:spacing w:after="0"/>
-        <w:rPr>
-          <w:rFonts w:ascii="Times New Roman" w:hAnsi="Times New Roman" w:cs="Times New Roman"/>
-          <w:sz w:val="24"/>
-        </w:rPr>
-      </w:pPr>
-      <w:r>
-        <w:rPr>
-          <w:rFonts w:ascii="Times New Roman" w:hAnsi="Times New Roman" w:cs="Times New Roman"/>
-          <w:sz w:val="24"/>
-        </w:rPr>
-        <w:t>Section III: Examples of Frameworks and their benefits</w:t>
-      </w:r>
-    </w:p>
-    <w:p>
-      <w:pPr>
-        <w:pStyle w:val="ListParagraph"/>
-        <w:numPr>
-          <w:ilvl w:val="1"/>
-          <w:numId w:val="1"/>
-        </w:numPr>
-        <w:spacing w:after="0"/>
-        <w:rPr>
-          <w:rFonts w:ascii="Times New Roman" w:hAnsi="Times New Roman" w:cs="Times New Roman"/>
-          <w:sz w:val="24"/>
-        </w:rPr>
-      </w:pPr>
-      <w:r>
-        <w:rPr>
-          <w:rFonts w:ascii="Times New Roman" w:hAnsi="Times New Roman" w:cs="Times New Roman"/>
-          <w:sz w:val="24"/>
-        </w:rPr>
-        <w:t>Four</w:t>
-      </w:r>
-      <w:r>
-        <w:rPr>
-          <w:rFonts w:ascii="Times New Roman" w:hAnsi="Times New Roman" w:cs="Times New Roman"/>
-          <w:sz w:val="24"/>
-        </w:rPr>
-        <w:t xml:space="preserve"> big worlds of Web Development</w:t>
-      </w:r>
-    </w:p>
-    <w:p>
-      <w:pPr>
-        <w:pStyle w:val="ListParagraph"/>
-        <w:numPr>
-          <w:ilvl w:val="2"/>
-          <w:numId w:val="1"/>
-        </w:numPr>
-        <w:spacing w:after="0"/>
-        <w:rPr>
-          <w:rFonts w:ascii="Times New Roman" w:hAnsi="Times New Roman" w:cs="Times New Roman"/>
-          <w:sz w:val="24"/>
-        </w:rPr>
-      </w:pPr>
-      <w:r>
-        <w:rPr>
-          <w:rFonts w:ascii="Times New Roman" w:hAnsi="Times New Roman" w:cs="Times New Roman"/>
-          <w:sz w:val="24"/>
-        </w:rPr>
-        <w:t>Microsoft – ASP.NET</w:t>
-      </w:r>
-    </w:p>
-    <w:p>
-      <w:pPr>
-        <w:pStyle w:val="ListParagraph"/>
-        <w:numPr>
-          <w:ilvl w:val="2"/>
-          <w:numId w:val="1"/>
-        </w:numPr>
-        <w:spacing w:after="0"/>
-        <w:rPr>
-          <w:rFonts w:ascii="Times New Roman" w:hAnsi="Times New Roman" w:cs="Times New Roman"/>
-          <w:sz w:val="24"/>
-        </w:rPr>
-      </w:pPr>
-      <w:r>
-        <w:rPr>
-          <w:rFonts w:ascii="Times New Roman" w:hAnsi="Times New Roman" w:cs="Times New Roman"/>
-          <w:sz w:val="24"/>
-        </w:rPr>
-        <w:t>Java – Google Web Toolkit</w:t>
-      </w:r>
-    </w:p>
-    <w:p>
-      <w:pPr>
-        <w:pStyle w:val="ListParagraph"/>
-        <w:numPr>
-          <w:ilvl w:val="2"/>
-          <w:numId w:val="1"/>
-        </w:numPr>
-        <w:spacing w:after="0"/>
-        <w:rPr>
-          <w:rFonts w:ascii="Times New Roman" w:hAnsi="Times New Roman" w:cs="Times New Roman"/>
-          <w:sz w:val="24"/>
-        </w:rPr>
-      </w:pPr>
-      <w:r>
-        <w:rPr>
-          <w:rFonts w:ascii="Times New Roman" w:hAnsi="Times New Roman" w:cs="Times New Roman"/>
-          <w:sz w:val="24"/>
-        </w:rPr>
-        <w:t>PHP – Zend</w:t>
-      </w:r>
-    </w:p>
-    <w:p>
-      <w:pPr>
-        <w:pStyle w:val="ListParagraph"/>
-        <w:numPr>
-          <w:ilvl w:val="2"/>
-          <w:numId w:val="1"/>
-        </w:numPr>
-        <w:spacing w:after="0"/>
-        <w:rPr>
-          <w:rFonts w:ascii="Times New Roman" w:hAnsi="Times New Roman" w:cs="Times New Roman"/>
-          <w:sz w:val="24"/>
-        </w:rPr>
-      </w:pPr>
-      <w:r>
-        <w:rPr>
-          <w:rFonts w:ascii="Times New Roman" w:hAnsi="Times New Roman" w:cs="Times New Roman"/>
-          <w:sz w:val="24"/>
-        </w:rPr>
-        <w:t>Ruby – Ruby on Rails</w:t>
-      </w:r>
-    </w:p>
-    <w:p>
-      <w:pPr>
-        <w:pStyle w:val="ListParagraph"/>
-        <w:numPr>
-          <w:ilvl w:val="0"/>
-          <w:numId w:val="1"/>
-        </w:numPr>
-        <w:spacing w:after="0"/>
-        <w:rPr>
-          <w:rFonts w:ascii="Times New Roman" w:hAnsi="Times New Roman" w:cs="Times New Roman"/>
-          <w:sz w:val="24"/>
-        </w:rPr>
-      </w:pPr>
-      <w:r>
-        <w:rPr>
-          <w:rFonts w:ascii="Times New Roman" w:hAnsi="Times New Roman" w:cs="Times New Roman"/>
-          <w:sz w:val="24"/>
-        </w:rPr>
-        <w:t>Section IV: Other tools</w:t>
-      </w:r>
-    </w:p>
-    <w:p>
-      <w:pPr>
-        <w:pStyle w:val="ListParagraph"/>
-        <w:numPr>
-          <w:ilvl w:val="1"/>
-          <w:numId w:val="1"/>
-        </w:numPr>
-        <w:spacing w:after="0"/>
-        <w:rPr>
-          <w:rFonts w:ascii="Times New Roman" w:hAnsi="Times New Roman" w:cs="Times New Roman"/>
-          <w:sz w:val="24"/>
-        </w:rPr>
-      </w:pPr>
-      <w:proofErr w:type="spellStart"/>
-      <w:r>
-        <w:rPr>
-          <w:rFonts w:ascii="Times New Roman" w:hAnsi="Times New Roman" w:cs="Times New Roman"/>
-          <w:sz w:val="24"/>
-        </w:rPr>
-        <w:t>Paypal</w:t>
-      </w:r>
-      <w:proofErr w:type="spellEnd"/>
-    </w:p>
-    <w:p>
-      <w:pPr>
-        <w:pStyle w:val="ListParagraph"/>
-        <w:numPr>
-          <w:ilvl w:val="2"/>
-          <w:numId w:val="1"/>
-        </w:numPr>
-        <w:spacing w:after="0"/>
-        <w:rPr>
-          <w:rFonts w:ascii="Times New Roman" w:hAnsi="Times New Roman" w:cs="Times New Roman"/>
-          <w:sz w:val="24"/>
-        </w:rPr>
-      </w:pPr>
-      <w:r>
-        <w:rPr>
-          <w:rFonts w:ascii="Times New Roman" w:hAnsi="Times New Roman" w:cs="Times New Roman"/>
-          <w:sz w:val="24"/>
-        </w:rPr>
-        <w:t>Abstracts important info (i.e. Credit Card Data) from rest of web app</w:t>
-      </w:r>
-    </w:p>
-    <w:p>
-      <w:pPr>
-        <w:pStyle w:val="ListParagraph"/>
-        <w:numPr>
-          <w:ilvl w:val="2"/>
-          <w:numId w:val="1"/>
-        </w:numPr>
-        <w:spacing w:after="0"/>
-        <w:rPr>
-          <w:rFonts w:ascii="Times New Roman" w:hAnsi="Times New Roman" w:cs="Times New Roman"/>
-          <w:sz w:val="24"/>
-        </w:rPr>
-      </w:pPr>
-      <w:r>
-        <w:rPr>
-          <w:rFonts w:ascii="Times New Roman" w:hAnsi="Times New Roman" w:cs="Times New Roman"/>
-          <w:sz w:val="24"/>
-        </w:rPr>
-        <w:t>Easy to add to most websites</w:t>
-      </w:r>
-    </w:p>
-    <w:p>
-      <w:pPr>
-        <w:pStyle w:val="ListParagraph"/>
-        <w:numPr>
-          <w:ilvl w:val="1"/>
-          <w:numId w:val="1"/>
-        </w:numPr>
-        <w:spacing w:after="0"/>
-        <w:rPr>
-          <w:rFonts w:ascii="Times New Roman" w:hAnsi="Times New Roman" w:cs="Times New Roman"/>
-          <w:sz w:val="24"/>
-        </w:rPr>
-      </w:pPr>
-      <w:r>
-        <w:rPr>
-          <w:rFonts w:ascii="Times New Roman" w:hAnsi="Times New Roman" w:cs="Times New Roman"/>
-          <w:sz w:val="24"/>
-        </w:rPr>
-        <w:lastRenderedPageBreak/>
-        <w:t>Pen Testing Tools</w:t>
-      </w:r>
-    </w:p>
-    <w:p>
-      <w:pPr>
-        <w:pStyle w:val="ListParagraph"/>
-        <w:numPr>
-          <w:ilvl w:val="2"/>
-          <w:numId w:val="1"/>
-        </w:numPr>
-        <w:spacing w:after="0"/>
-        <w:rPr>
-          <w:rFonts w:ascii="Times New Roman" w:hAnsi="Times New Roman" w:cs="Times New Roman"/>
-          <w:sz w:val="24"/>
-        </w:rPr>
-      </w:pPr>
-      <w:r>
-        <w:rPr>
-          <w:rFonts w:ascii="Times New Roman" w:hAnsi="Times New Roman" w:cs="Times New Roman"/>
-          <w:sz w:val="24"/>
-        </w:rPr>
-        <w:t>Viper paper</w:t>
-      </w:r>
-    </w:p>
-    <w:p>
-      <w:pPr>
-        <w:pStyle w:val="ListParagraph"/>
-        <w:numPr>
-          <w:ilvl w:val="2"/>
-          <w:numId w:val="1"/>
-        </w:numPr>
-        <w:spacing w:after="0"/>
-        <w:rPr>
-          <w:rFonts w:ascii="Times New Roman" w:hAnsi="Times New Roman" w:cs="Times New Roman"/>
-          <w:sz w:val="24"/>
-        </w:rPr>
-      </w:pPr>
-    </w:p>
-    <w:p>
-      <w:pPr>
-        <w:pStyle w:val="ListParagraph"/>
-        <w:numPr>
-          <w:ilvl w:val="0"/>
-          <w:numId w:val="1"/>
-        </w:numPr>
-        <w:spacing w:after="0"/>
-        <w:rPr>
-          <w:rFonts w:ascii="Times New Roman" w:hAnsi="Times New Roman" w:cs="Times New Roman"/>
-          <w:sz w:val="24"/>
-        </w:rPr>
-      </w:pPr>
-      <w:r>
-        <w:rPr>
-          <w:rFonts w:ascii="Times New Roman" w:hAnsi="Times New Roman" w:cs="Times New Roman"/>
-          <w:sz w:val="24"/>
-        </w:rPr>
-        <w:t>Conclusion</w:t>
+        <w:t xml:space="preserve"> Components from 2014-2016 and interned at CTS during the summer of 2016 doing .NET work there as well. He is from Gilford, New Hampshire and enjoys skiing up there in the winters and sailing in the summers.</w:t>
       </w:r>
     </w:p>
     <w:sectPr>

</xml_diff>

<commit_message>
Updates to outline, paper
</commit_message>
<xml_diff>
--- a/Paper Outline.docx
+++ b/Paper Outline.docx
@@ -195,125 +195,356 @@
           <w:sz w:val="24"/>
         </w:rPr>
       </w:pPr>
+    </w:p>
+    <w:p>
+      <w:pPr>
+        <w:spacing w:after="0"/>
+        <w:contextualSpacing/>
+        <w:rPr>
+          <w:rFonts w:ascii="Times New Roman" w:hAnsi="Times New Roman" w:cs="Times New Roman"/>
+          <w:sz w:val="24"/>
+        </w:rPr>
+      </w:pPr>
+      <w:r>
+        <w:rPr>
+          <w:rFonts w:ascii="Times New Roman" w:hAnsi="Times New Roman" w:cs="Times New Roman"/>
+          <w:sz w:val="24"/>
+        </w:rPr>
+        <w:t>Abstract:</w:t>
+      </w:r>
+    </w:p>
+    <w:p>
+      <w:pPr>
+        <w:spacing w:after="0"/>
+        <w:contextualSpacing/>
+        <w:rPr>
+          <w:rFonts w:ascii="Times New Roman" w:hAnsi="Times New Roman" w:cs="Times New Roman"/>
+          <w:sz w:val="24"/>
+        </w:rPr>
+      </w:pPr>
+      <w:r>
+        <w:rPr>
+          <w:rFonts w:ascii="Times New Roman" w:hAnsi="Times New Roman" w:cs="Times New Roman"/>
+          <w:sz w:val="24"/>
+        </w:rPr>
+        <w:tab/>
+        <w:t xml:space="preserve">Web based cyber-attacks </w:t>
+      </w:r>
+      <w:r>
+        <w:rPr>
+          <w:rFonts w:ascii="Times New Roman" w:hAnsi="Times New Roman" w:cs="Times New Roman"/>
+          <w:sz w:val="24"/>
+        </w:rPr>
+        <w:t>are a major threat to any person or business with an online presence</w:t>
+      </w:r>
+      <w:r>
+        <w:rPr>
+          <w:rFonts w:ascii="Times New Roman" w:hAnsi="Times New Roman" w:cs="Times New Roman"/>
+          <w:sz w:val="24"/>
+        </w:rPr>
+        <w:t xml:space="preserve">. </w:t>
+      </w:r>
+      <w:r>
+        <w:rPr>
+          <w:rFonts w:ascii="Times New Roman" w:hAnsi="Times New Roman" w:cs="Times New Roman"/>
+          <w:sz w:val="24"/>
+        </w:rPr>
+        <w:t>Applications such as the Damn Vulnerable Web App exist to demonstrate the most common web attacks including SQL Injection, XSS attacks, and brute force attacks. While the DVWA is the go-to application for demonstrating attacks on PHP applications, there is no comparable application for ASP.NET. The goal of this project is to create a DVWA-like application built on ASP.NET.</w:t>
+      </w:r>
+    </w:p>
+    <w:p>
+      <w:pPr>
+        <w:spacing w:after="0"/>
+        <w:contextualSpacing/>
+        <w:rPr>
+          <w:rFonts w:ascii="Times New Roman" w:hAnsi="Times New Roman" w:cs="Times New Roman"/>
+          <w:sz w:val="24"/>
+        </w:rPr>
+      </w:pPr>
+    </w:p>
+    <w:p>
+      <w:pPr>
+        <w:spacing w:after="0"/>
+        <w:contextualSpacing/>
+        <w:rPr>
+          <w:rFonts w:ascii="Times New Roman" w:hAnsi="Times New Roman" w:cs="Times New Roman"/>
+          <w:sz w:val="24"/>
+        </w:rPr>
+      </w:pPr>
+      <w:r>
+        <w:rPr>
+          <w:rFonts w:ascii="Times New Roman" w:hAnsi="Times New Roman" w:cs="Times New Roman"/>
+          <w:sz w:val="24"/>
+        </w:rPr>
+        <w:t>Bio:</w:t>
+      </w:r>
+    </w:p>
+    <w:p>
+      <w:pPr>
+        <w:spacing w:after="0"/>
+        <w:contextualSpacing/>
+        <w:rPr>
+          <w:rFonts w:ascii="Times New Roman" w:hAnsi="Times New Roman" w:cs="Times New Roman"/>
+          <w:sz w:val="24"/>
+        </w:rPr>
+      </w:pPr>
+      <w:r>
+        <w:rPr>
+          <w:rFonts w:ascii="Times New Roman" w:hAnsi="Times New Roman" w:cs="Times New Roman"/>
+          <w:sz w:val="24"/>
+        </w:rPr>
+        <w:tab/>
+        <w:t>Nick Gilbert is currently a senior at Covenant College in Lookout Mountain GA, studying Computer Science. He has also worked in Chattanooga as a student .NET developer for Clearspan Components from 2014-2016 and interned at CTS during the summer of 2016 doing .NET work there as well. He is from Gilford, New Hampshire and enjoys skiing up there in the winters and sailing in the summers.</w:t>
+      </w:r>
+    </w:p>
+    <w:p>
+      <w:pPr>
+        <w:spacing w:after="0"/>
+        <w:contextualSpacing/>
+        <w:rPr>
+          <w:rFonts w:ascii="Times New Roman" w:hAnsi="Times New Roman" w:cs="Times New Roman"/>
+          <w:sz w:val="24"/>
+        </w:rPr>
+      </w:pPr>
+    </w:p>
+    <w:p>
+      <w:pPr>
+        <w:spacing w:after="0"/>
+        <w:contextualSpacing/>
+        <w:rPr>
+          <w:rFonts w:ascii="Times New Roman" w:hAnsi="Times New Roman" w:cs="Times New Roman"/>
+          <w:sz w:val="24"/>
+        </w:rPr>
+      </w:pPr>
+      <w:r>
+        <w:rPr>
+          <w:rFonts w:ascii="Times New Roman" w:hAnsi="Times New Roman" w:cs="Times New Roman"/>
+          <w:sz w:val="24"/>
+        </w:rPr>
+        <w:t xml:space="preserve">Outline: </w:t>
+      </w:r>
+    </w:p>
+    <w:p>
+      <w:pPr>
+        <w:spacing w:after="0"/>
+        <w:contextualSpacing/>
+        <w:rPr>
+          <w:rFonts w:ascii="Times New Roman" w:hAnsi="Times New Roman" w:cs="Times New Roman"/>
+          <w:sz w:val="24"/>
+        </w:rPr>
+      </w:pPr>
+    </w:p>
+    <w:p>
+      <w:pPr>
+        <w:pStyle w:val="ListParagraph"/>
+        <w:numPr>
+          <w:ilvl w:val="0"/>
+          <w:numId w:val="2"/>
+        </w:numPr>
+        <w:spacing w:after="0"/>
+        <w:rPr>
+          <w:rFonts w:ascii="Times New Roman" w:hAnsi="Times New Roman" w:cs="Times New Roman"/>
+          <w:sz w:val="24"/>
+        </w:rPr>
+      </w:pPr>
+      <w:r>
+        <w:rPr>
+          <w:rFonts w:ascii="Times New Roman" w:hAnsi="Times New Roman" w:cs="Times New Roman"/>
+          <w:sz w:val="24"/>
+        </w:rPr>
+        <w:t>Abstract</w:t>
+      </w:r>
+    </w:p>
+    <w:p>
+      <w:pPr>
+        <w:pStyle w:val="ListParagraph"/>
+        <w:numPr>
+          <w:ilvl w:val="0"/>
+          <w:numId w:val="2"/>
+        </w:numPr>
+        <w:spacing w:after="0"/>
+        <w:rPr>
+          <w:rFonts w:ascii="Times New Roman" w:hAnsi="Times New Roman" w:cs="Times New Roman"/>
+          <w:sz w:val="24"/>
+        </w:rPr>
+      </w:pPr>
+      <w:r>
+        <w:rPr>
+          <w:rFonts w:ascii="Times New Roman" w:hAnsi="Times New Roman" w:cs="Times New Roman"/>
+          <w:sz w:val="24"/>
+        </w:rPr>
+        <w:t>Introduction</w:t>
+      </w:r>
+    </w:p>
+    <w:p>
+      <w:pPr>
+        <w:pStyle w:val="ListParagraph"/>
+        <w:numPr>
+          <w:ilvl w:val="0"/>
+          <w:numId w:val="2"/>
+        </w:numPr>
+        <w:spacing w:after="0"/>
+        <w:rPr>
+          <w:rFonts w:ascii="Times New Roman" w:hAnsi="Times New Roman" w:cs="Times New Roman"/>
+          <w:sz w:val="24"/>
+        </w:rPr>
+      </w:pPr>
+      <w:r>
+        <w:rPr>
+          <w:rFonts w:ascii="Times New Roman" w:hAnsi="Times New Roman" w:cs="Times New Roman"/>
+          <w:sz w:val="24"/>
+        </w:rPr>
+        <w:t>Objective</w:t>
+      </w:r>
+    </w:p>
+    <w:p>
+      <w:pPr>
+        <w:pStyle w:val="ListParagraph"/>
+        <w:numPr>
+          <w:ilvl w:val="0"/>
+          <w:numId w:val="2"/>
+        </w:numPr>
+        <w:spacing w:after="0"/>
+        <w:rPr>
+          <w:rFonts w:ascii="Times New Roman" w:hAnsi="Times New Roman" w:cs="Times New Roman"/>
+          <w:sz w:val="24"/>
+        </w:rPr>
+      </w:pPr>
+      <w:r>
+        <w:rPr>
+          <w:rFonts w:ascii="Times New Roman" w:hAnsi="Times New Roman" w:cs="Times New Roman"/>
+          <w:sz w:val="24"/>
+        </w:rPr>
+        <w:t>Approach</w:t>
+      </w:r>
+    </w:p>
+    <w:p>
+      <w:pPr>
+        <w:pStyle w:val="ListParagraph"/>
+        <w:numPr>
+          <w:ilvl w:val="1"/>
+          <w:numId w:val="2"/>
+        </w:numPr>
+        <w:spacing w:after="0"/>
+        <w:rPr>
+          <w:rFonts w:ascii="Times New Roman" w:hAnsi="Times New Roman" w:cs="Times New Roman"/>
+          <w:sz w:val="24"/>
+        </w:rPr>
+      </w:pPr>
+      <w:r>
+        <w:rPr>
+          <w:rFonts w:ascii="Times New Roman" w:hAnsi="Times New Roman" w:cs="Times New Roman"/>
+          <w:sz w:val="24"/>
+        </w:rPr>
+        <w:t>Technology Used</w:t>
+      </w:r>
+    </w:p>
+    <w:p>
+      <w:pPr>
+        <w:pStyle w:val="ListParagraph"/>
+        <w:numPr>
+          <w:ilvl w:val="1"/>
+          <w:numId w:val="2"/>
+        </w:numPr>
+        <w:spacing w:after="0"/>
+        <w:rPr>
+          <w:rFonts w:ascii="Times New Roman" w:hAnsi="Times New Roman" w:cs="Times New Roman"/>
+          <w:sz w:val="24"/>
+        </w:rPr>
+      </w:pPr>
+      <w:r>
+        <w:rPr>
+          <w:rFonts w:ascii="Times New Roman" w:hAnsi="Times New Roman" w:cs="Times New Roman"/>
+          <w:sz w:val="24"/>
+        </w:rPr>
+        <w:t>MVC</w:t>
+      </w:r>
+    </w:p>
+    <w:p>
+      <w:pPr>
+        <w:pStyle w:val="ListParagraph"/>
+        <w:numPr>
+          <w:ilvl w:val="0"/>
+          <w:numId w:val="2"/>
+        </w:numPr>
+        <w:spacing w:after="0"/>
+        <w:rPr>
+          <w:rFonts w:ascii="Times New Roman" w:hAnsi="Times New Roman" w:cs="Times New Roman"/>
+          <w:sz w:val="24"/>
+        </w:rPr>
+      </w:pPr>
+      <w:r>
+        <w:rPr>
+          <w:rFonts w:ascii="Times New Roman" w:hAnsi="Times New Roman" w:cs="Times New Roman"/>
+          <w:sz w:val="24"/>
+        </w:rPr>
+        <w:t>Features</w:t>
+      </w:r>
+    </w:p>
+    <w:p>
+      <w:pPr>
+        <w:pStyle w:val="ListParagraph"/>
+        <w:numPr>
+          <w:ilvl w:val="0"/>
+          <w:numId w:val="2"/>
+        </w:numPr>
+        <w:spacing w:after="0"/>
+        <w:rPr>
+          <w:rFonts w:ascii="Times New Roman" w:hAnsi="Times New Roman" w:cs="Times New Roman"/>
+          <w:sz w:val="24"/>
+        </w:rPr>
+      </w:pPr>
+      <w:r>
+        <w:rPr>
+          <w:rFonts w:ascii="Times New Roman" w:hAnsi="Times New Roman" w:cs="Times New Roman"/>
+          <w:sz w:val="24"/>
+        </w:rPr>
+        <w:t>Data Collected</w:t>
+      </w:r>
+    </w:p>
+    <w:p>
+      <w:pPr>
+        <w:pStyle w:val="ListParagraph"/>
+        <w:numPr>
+          <w:ilvl w:val="0"/>
+          <w:numId w:val="2"/>
+        </w:numPr>
+        <w:spacing w:after="0"/>
+        <w:rPr>
+          <w:rFonts w:ascii="Times New Roman" w:hAnsi="Times New Roman" w:cs="Times New Roman"/>
+          <w:sz w:val="24"/>
+        </w:rPr>
+      </w:pPr>
+      <w:r>
+        <w:rPr>
+          <w:rFonts w:ascii="Times New Roman" w:hAnsi="Times New Roman" w:cs="Times New Roman"/>
+          <w:sz w:val="24"/>
+        </w:rPr>
+        <w:t>Faith Integration</w:t>
+      </w:r>
+    </w:p>
+    <w:p>
+      <w:pPr>
+        <w:pStyle w:val="ListParagraph"/>
+        <w:numPr>
+          <w:ilvl w:val="0"/>
+          <w:numId w:val="2"/>
+        </w:numPr>
+        <w:spacing w:after="0"/>
+        <w:rPr>
+          <w:rFonts w:ascii="Times New Roman" w:hAnsi="Times New Roman" w:cs="Times New Roman"/>
+          <w:sz w:val="24"/>
+        </w:rPr>
+      </w:pPr>
+      <w:r>
+        <w:rPr>
+          <w:rFonts w:ascii="Times New Roman" w:hAnsi="Times New Roman" w:cs="Times New Roman"/>
+          <w:sz w:val="24"/>
+        </w:rPr>
+        <w:t>Conclusion</w:t>
+      </w:r>
       <w:bookmarkStart w:id="0" w:name="_GoBack"/>
       <w:bookmarkEnd w:id="0"/>
-    </w:p>
-    <w:p>
-      <w:pPr>
-        <w:spacing w:after="0"/>
-        <w:contextualSpacing/>
-        <w:rPr>
-          <w:rFonts w:ascii="Times New Roman" w:hAnsi="Times New Roman" w:cs="Times New Roman"/>
-          <w:sz w:val="24"/>
-        </w:rPr>
-      </w:pPr>
-      <w:r>
-        <w:rPr>
-          <w:rFonts w:ascii="Times New Roman" w:hAnsi="Times New Roman" w:cs="Times New Roman"/>
-          <w:sz w:val="24"/>
-        </w:rPr>
-        <w:t>Abstract:</w:t>
-      </w:r>
-    </w:p>
-    <w:p>
-      <w:pPr>
-        <w:spacing w:after="0"/>
-        <w:contextualSpacing/>
-        <w:rPr>
-          <w:rFonts w:ascii="Times New Roman" w:hAnsi="Times New Roman" w:cs="Times New Roman"/>
-          <w:sz w:val="24"/>
-        </w:rPr>
-      </w:pPr>
-      <w:r>
-        <w:rPr>
-          <w:rFonts w:ascii="Times New Roman" w:hAnsi="Times New Roman" w:cs="Times New Roman"/>
-          <w:sz w:val="24"/>
-        </w:rPr>
-        <w:tab/>
-        <w:t xml:space="preserve">Web based cyber-attacks </w:t>
-      </w:r>
-      <w:r>
-        <w:rPr>
-          <w:rFonts w:ascii="Times New Roman" w:hAnsi="Times New Roman" w:cs="Times New Roman"/>
-          <w:sz w:val="24"/>
-        </w:rPr>
-        <w:t>are a major threat to any person or business with an online presence</w:t>
-      </w:r>
-      <w:r>
-        <w:rPr>
-          <w:rFonts w:ascii="Times New Roman" w:hAnsi="Times New Roman" w:cs="Times New Roman"/>
-          <w:sz w:val="24"/>
-        </w:rPr>
-        <w:t xml:space="preserve">. </w:t>
-      </w:r>
-      <w:r>
-        <w:rPr>
-          <w:rFonts w:ascii="Times New Roman" w:hAnsi="Times New Roman" w:cs="Times New Roman"/>
-          <w:sz w:val="24"/>
-        </w:rPr>
-        <w:t>Applications such as the Damn Vulnerable Web App exist to demonstrate the most common web attacks including SQL Injection, XSS attacks, and brute force attacks. While the DVWA is the go-to application for demonstrating attacks on PHP applications, there is no comparable application for ASP.NET. The goal of this project is to create a DVWA-like application built on ASP.NET.</w:t>
-      </w:r>
-    </w:p>
-    <w:p>
-      <w:pPr>
-        <w:spacing w:after="0"/>
-        <w:contextualSpacing/>
-        <w:rPr>
-          <w:rFonts w:ascii="Times New Roman" w:hAnsi="Times New Roman" w:cs="Times New Roman"/>
-          <w:sz w:val="24"/>
-        </w:rPr>
-      </w:pPr>
-    </w:p>
-    <w:p>
-      <w:pPr>
-        <w:spacing w:after="0"/>
-        <w:contextualSpacing/>
-        <w:rPr>
-          <w:rFonts w:ascii="Times New Roman" w:hAnsi="Times New Roman" w:cs="Times New Roman"/>
-          <w:sz w:val="24"/>
-        </w:rPr>
-      </w:pPr>
-      <w:r>
-        <w:rPr>
-          <w:rFonts w:ascii="Times New Roman" w:hAnsi="Times New Roman" w:cs="Times New Roman"/>
-          <w:sz w:val="24"/>
-        </w:rPr>
-        <w:t>Bio:</w:t>
-      </w:r>
-    </w:p>
-    <w:p>
-      <w:pPr>
-        <w:spacing w:after="0"/>
-        <w:contextualSpacing/>
-        <w:rPr>
-          <w:rFonts w:ascii="Times New Roman" w:hAnsi="Times New Roman" w:cs="Times New Roman"/>
-          <w:sz w:val="24"/>
-        </w:rPr>
-      </w:pPr>
-      <w:r>
-        <w:rPr>
-          <w:rFonts w:ascii="Times New Roman" w:hAnsi="Times New Roman" w:cs="Times New Roman"/>
-          <w:sz w:val="24"/>
-        </w:rPr>
-        <w:tab/>
-        <w:t xml:space="preserve">Nick Gilbert is currently a senior at Covenant College in Lookout Mountain GA, studying Computer Science. He has also worked in Chattanooga as a student .NET developer for </w:t>
-      </w:r>
-      <w:proofErr w:type="spellStart"/>
-      <w:r>
-        <w:rPr>
-          <w:rFonts w:ascii="Times New Roman" w:hAnsi="Times New Roman" w:cs="Times New Roman"/>
-          <w:sz w:val="24"/>
-        </w:rPr>
-        <w:t>Clearspan</w:t>
-      </w:r>
-      <w:proofErr w:type="spellEnd"/>
-      <w:r>
-        <w:rPr>
-          <w:rFonts w:ascii="Times New Roman" w:hAnsi="Times New Roman" w:cs="Times New Roman"/>
-          <w:sz w:val="24"/>
-        </w:rPr>
-        <w:t xml:space="preserve"> Components from 2014-2016 and interned at CTS during the summer of 2016 doing .NET work there as well. He is from Gilford, New Hampshire and enjoys skiing up there in the winters and sailing in the summers.</w:t>
-      </w:r>
     </w:p>
     <w:sectPr>
       <w:pgSz w:w="12240" w:h="15840"/>
@@ -328,6 +559,119 @@
 <file path=word/numbering.xml><?xml version="1.0" encoding="utf-8"?>
 <w:numbering xmlns:wpc="http://schemas.microsoft.com/office/word/2010/wordprocessingCanvas" xmlns:mc="http://schemas.openxmlformats.org/markup-compatibility/2006" xmlns:o="urn:schemas-microsoft-com:office:office" xmlns:r="http://schemas.openxmlformats.org/officeDocument/2006/relationships" xmlns:m="http://schemas.openxmlformats.org/officeDocument/2006/math" xmlns:v="urn:schemas-microsoft-com:vml" xmlns:wp14="http://schemas.microsoft.com/office/word/2010/wordprocessingDrawing" xmlns:wp="http://schemas.openxmlformats.org/drawingml/2006/wordprocessingDrawing" xmlns:w10="urn:schemas-microsoft-com:office:word" xmlns:w="http://schemas.openxmlformats.org/wordprocessingml/2006/main" xmlns:w14="http://schemas.microsoft.com/office/word/2010/wordml" xmlns:w15="http://schemas.microsoft.com/office/word/2012/wordml" xmlns:wpg="http://schemas.microsoft.com/office/word/2010/wordprocessingGroup" xmlns:wpi="http://schemas.microsoft.com/office/word/2010/wordprocessingInk" xmlns:wne="http://schemas.microsoft.com/office/word/2006/wordml" xmlns:wps="http://schemas.microsoft.com/office/word/2010/wordprocessingShape" mc:Ignorable="w14 w15 wp14">
   <w:abstractNum w:abstractNumId="0" w15:restartNumberingAfterBreak="0">
+    <w:nsid w:val="0D34484E"/>
+    <w:multiLevelType w:val="hybridMultilevel"/>
+    <w:tmpl w:val="1E4CA044"/>
+    <w:lvl w:ilvl="0" w:tplc="04090001">
+      <w:start w:val="1"/>
+      <w:numFmt w:val="bullet"/>
+      <w:lvlText w:val=""/>
+      <w:lvlJc w:val="left"/>
+      <w:pPr>
+        <w:ind w:left="720" w:hanging="360"/>
+      </w:pPr>
+      <w:rPr>
+        <w:rFonts w:ascii="Symbol" w:hAnsi="Symbol" w:hint="default"/>
+      </w:rPr>
+    </w:lvl>
+    <w:lvl w:ilvl="1" w:tplc="04090003">
+      <w:start w:val="1"/>
+      <w:numFmt w:val="bullet"/>
+      <w:lvlText w:val="o"/>
+      <w:lvlJc w:val="left"/>
+      <w:pPr>
+        <w:ind w:left="1440" w:hanging="360"/>
+      </w:pPr>
+      <w:rPr>
+        <w:rFonts w:ascii="Courier New" w:hAnsi="Courier New" w:cs="Courier New" w:hint="default"/>
+      </w:rPr>
+    </w:lvl>
+    <w:lvl w:ilvl="2" w:tplc="04090005" w:tentative="1">
+      <w:start w:val="1"/>
+      <w:numFmt w:val="bullet"/>
+      <w:lvlText w:val=""/>
+      <w:lvlJc w:val="left"/>
+      <w:pPr>
+        <w:ind w:left="2160" w:hanging="360"/>
+      </w:pPr>
+      <w:rPr>
+        <w:rFonts w:ascii="Wingdings" w:hAnsi="Wingdings" w:hint="default"/>
+      </w:rPr>
+    </w:lvl>
+    <w:lvl w:ilvl="3" w:tplc="04090001" w:tentative="1">
+      <w:start w:val="1"/>
+      <w:numFmt w:val="bullet"/>
+      <w:lvlText w:val=""/>
+      <w:lvlJc w:val="left"/>
+      <w:pPr>
+        <w:ind w:left="2880" w:hanging="360"/>
+      </w:pPr>
+      <w:rPr>
+        <w:rFonts w:ascii="Symbol" w:hAnsi="Symbol" w:hint="default"/>
+      </w:rPr>
+    </w:lvl>
+    <w:lvl w:ilvl="4" w:tplc="04090003" w:tentative="1">
+      <w:start w:val="1"/>
+      <w:numFmt w:val="bullet"/>
+      <w:lvlText w:val="o"/>
+      <w:lvlJc w:val="left"/>
+      <w:pPr>
+        <w:ind w:left="3600" w:hanging="360"/>
+      </w:pPr>
+      <w:rPr>
+        <w:rFonts w:ascii="Courier New" w:hAnsi="Courier New" w:cs="Courier New" w:hint="default"/>
+      </w:rPr>
+    </w:lvl>
+    <w:lvl w:ilvl="5" w:tplc="04090005" w:tentative="1">
+      <w:start w:val="1"/>
+      <w:numFmt w:val="bullet"/>
+      <w:lvlText w:val=""/>
+      <w:lvlJc w:val="left"/>
+      <w:pPr>
+        <w:ind w:left="4320" w:hanging="360"/>
+      </w:pPr>
+      <w:rPr>
+        <w:rFonts w:ascii="Wingdings" w:hAnsi="Wingdings" w:hint="default"/>
+      </w:rPr>
+    </w:lvl>
+    <w:lvl w:ilvl="6" w:tplc="04090001" w:tentative="1">
+      <w:start w:val="1"/>
+      <w:numFmt w:val="bullet"/>
+      <w:lvlText w:val=""/>
+      <w:lvlJc w:val="left"/>
+      <w:pPr>
+        <w:ind w:left="5040" w:hanging="360"/>
+      </w:pPr>
+      <w:rPr>
+        <w:rFonts w:ascii="Symbol" w:hAnsi="Symbol" w:hint="default"/>
+      </w:rPr>
+    </w:lvl>
+    <w:lvl w:ilvl="7" w:tplc="04090003" w:tentative="1">
+      <w:start w:val="1"/>
+      <w:numFmt w:val="bullet"/>
+      <w:lvlText w:val="o"/>
+      <w:lvlJc w:val="left"/>
+      <w:pPr>
+        <w:ind w:left="5760" w:hanging="360"/>
+      </w:pPr>
+      <w:rPr>
+        <w:rFonts w:ascii="Courier New" w:hAnsi="Courier New" w:cs="Courier New" w:hint="default"/>
+      </w:rPr>
+    </w:lvl>
+    <w:lvl w:ilvl="8" w:tplc="04090005" w:tentative="1">
+      <w:start w:val="1"/>
+      <w:numFmt w:val="bullet"/>
+      <w:lvlText w:val=""/>
+      <w:lvlJc w:val="left"/>
+      <w:pPr>
+        <w:ind w:left="6480" w:hanging="360"/>
+      </w:pPr>
+      <w:rPr>
+        <w:rFonts w:ascii="Wingdings" w:hAnsi="Wingdings" w:hint="default"/>
+      </w:rPr>
+    </w:lvl>
+  </w:abstractNum>
+  <w:abstractNum w:abstractNumId="1" w15:restartNumberingAfterBreak="0">
     <w:nsid w:val="7C855D12"/>
     <w:multiLevelType w:val="hybridMultilevel"/>
     <w:tmpl w:val="6A90982C"/>
@@ -441,6 +785,9 @@
     </w:lvl>
   </w:abstractNum>
   <w:num w:numId="1">
+    <w:abstractNumId w:val="1"/>
+  </w:num>
+  <w:num w:numId="2">
     <w:abstractNumId w:val="0"/>
   </w:num>
 </w:numbering>

</xml_diff>